<commit_message>
Fixed Footer & Header, Updated Fat Burner - Plan
</commit_message>
<xml_diff>
--- a/FatBurner - Plan.docx
+++ b/FatBurner - Plan.docx
@@ -31,23 +31,47 @@
         <w:rPr>
           <w:lang w:val="cs-CZ"/>
         </w:rPr>
-        <w:t>Register</w:t>
+        <w:t>Logged</w:t>
       </w:r>
       <w:proofErr w:type="spellEnd"/>
       <w:r>
         <w:rPr>
           <w:lang w:val="cs-CZ"/>
         </w:rPr>
-        <w:t xml:space="preserve"> </w:t>
+        <w:t xml:space="preserve">-in </w:t>
       </w:r>
       <w:proofErr w:type="spellStart"/>
       <w:r>
         <w:rPr>
           <w:lang w:val="cs-CZ"/>
         </w:rPr>
-        <w:t>page</w:t>
+        <w:t>Page</w:t>
       </w:r>
       <w:proofErr w:type="spellEnd"/>
+    </w:p>
+    <w:p>
+      <w:pPr>
+        <w:pStyle w:val="ListParagraph"/>
+        <w:numPr>
+          <w:ilvl w:val="1"/>
+          <w:numId w:val="3"/>
+        </w:numPr>
+        <w:rPr>
+          <w:lang w:val="cs-CZ"/>
+        </w:rPr>
+      </w:pPr>
+      <w:r>
+        <w:rPr>
+          <w:lang w:val="cs-CZ"/>
+        </w:rPr>
+        <w:t xml:space="preserve">CALCULATE BASIC USER DATA - </w:t>
+      </w:r>
+      <w:r>
+        <w:rPr>
+          <w:lang w:val="cs-CZ"/>
+        </w:rPr>
+        <w:t>FORM – 2x TEXTBOX, 2x TEXT, 1x BUTTON</w:t>
+      </w:r>
     </w:p>
     <w:p>
       <w:pPr>
@@ -56,85 +80,22 @@
           <w:ilvl w:val="2"/>
           <w:numId w:val="3"/>
         </w:numPr>
-        <w:ind w:left="1260"/>
-        <w:rPr>
-          <w:lang w:val="cs-CZ"/>
-        </w:rPr>
-      </w:pPr>
-      <w:r>
-        <w:rPr>
-          <w:lang w:val="cs-CZ"/>
-        </w:rPr>
-        <w:t xml:space="preserve">  </w:t>
+        <w:rPr>
+          <w:lang w:val="cs-CZ"/>
+        </w:rPr>
+      </w:pPr>
+      <w:r>
+        <w:rPr>
+          <w:lang w:val="cs-CZ"/>
+        </w:rPr>
+        <w:t xml:space="preserve">Index.js </w:t>
       </w:r>
       <w:proofErr w:type="spellStart"/>
       <w:r>
         <w:rPr>
           <w:lang w:val="cs-CZ"/>
         </w:rPr>
-        <w:t>create</w:t>
-      </w:r>
-      <w:proofErr w:type="spellEnd"/>
-      <w:r>
-        <w:rPr>
-          <w:lang w:val="cs-CZ"/>
-        </w:rPr>
-        <w:t xml:space="preserve"> a </w:t>
-      </w:r>
-      <w:proofErr w:type="spellStart"/>
-      <w:r>
-        <w:rPr>
-          <w:lang w:val="cs-CZ"/>
-        </w:rPr>
-        <w:t>PostgreSQL</w:t>
-      </w:r>
-      <w:proofErr w:type="spellEnd"/>
-      <w:r>
-        <w:rPr>
-          <w:lang w:val="cs-CZ"/>
-        </w:rPr>
-        <w:t xml:space="preserve"> </w:t>
-      </w:r>
-      <w:r>
-        <w:rPr>
-          <w:lang w:val="cs-CZ"/>
-        </w:rPr>
-        <w:t xml:space="preserve">DB </w:t>
-      </w:r>
-      <w:proofErr w:type="spellStart"/>
-      <w:r>
-        <w:rPr>
-          <w:lang w:val="cs-CZ"/>
-        </w:rPr>
-        <w:t>for</w:t>
-      </w:r>
-      <w:proofErr w:type="spellEnd"/>
-      <w:r>
-        <w:rPr>
-          <w:lang w:val="cs-CZ"/>
-        </w:rPr>
-        <w:t xml:space="preserve"> </w:t>
-      </w:r>
-      <w:proofErr w:type="spellStart"/>
-      <w:r>
-        <w:rPr>
-          <w:lang w:val="cs-CZ"/>
-        </w:rPr>
-        <w:t>the</w:t>
-      </w:r>
-      <w:proofErr w:type="spellEnd"/>
-      <w:r>
-        <w:rPr>
-          <w:lang w:val="cs-CZ"/>
-        </w:rPr>
-        <w:t xml:space="preserve"> </w:t>
-      </w:r>
-      <w:proofErr w:type="spellStart"/>
-      <w:r>
-        <w:rPr>
-          <w:lang w:val="cs-CZ"/>
-        </w:rPr>
-        <w:t>purpose</w:t>
+        <w:t>logic</w:t>
       </w:r>
       <w:proofErr w:type="spellEnd"/>
     </w:p>
@@ -145,44 +106,15 @@
           <w:ilvl w:val="2"/>
           <w:numId w:val="3"/>
         </w:numPr>
-        <w:ind w:left="1260"/>
-        <w:rPr>
-          <w:lang w:val="cs-CZ"/>
-        </w:rPr>
-      </w:pPr>
-      <w:r>
-        <w:rPr>
-          <w:lang w:val="cs-CZ"/>
-        </w:rPr>
-        <w:t xml:space="preserve">  </w:t>
-      </w:r>
-      <w:proofErr w:type="spellStart"/>
-      <w:r>
-        <w:rPr>
-          <w:lang w:val="cs-CZ"/>
-        </w:rPr>
-        <w:t>write</w:t>
-      </w:r>
-      <w:proofErr w:type="spellEnd"/>
-      <w:r>
-        <w:rPr>
-          <w:lang w:val="cs-CZ"/>
-        </w:rPr>
-        <w:t xml:space="preserve"> </w:t>
-      </w:r>
-      <w:proofErr w:type="spellStart"/>
-      <w:r>
-        <w:rPr>
-          <w:lang w:val="cs-CZ"/>
-        </w:rPr>
-        <w:t>the</w:t>
-      </w:r>
-      <w:proofErr w:type="spellEnd"/>
-      <w:r>
-        <w:rPr>
-          <w:lang w:val="cs-CZ"/>
-        </w:rPr>
-        <w:t xml:space="preserve"> data to DB</w:t>
+        <w:rPr>
+          <w:lang w:val="cs-CZ"/>
+        </w:rPr>
+      </w:pPr>
+      <w:r>
+        <w:rPr>
+          <w:lang w:val="cs-CZ"/>
+        </w:rPr>
+        <w:t>…</w:t>
       </w:r>
     </w:p>
     <w:p>
@@ -192,128 +124,87 @@
           <w:ilvl w:val="2"/>
           <w:numId w:val="3"/>
         </w:numPr>
-        <w:ind w:left="1260"/>
-        <w:rPr>
-          <w:lang w:val="cs-CZ"/>
-        </w:rPr>
-      </w:pPr>
-      <w:r>
-        <w:rPr>
-          <w:lang w:val="cs-CZ"/>
-        </w:rPr>
-        <w:t xml:space="preserve">  </w:t>
-      </w:r>
-      <w:proofErr w:type="spellStart"/>
-      <w:r>
-        <w:rPr>
-          <w:lang w:val="cs-CZ"/>
-        </w:rPr>
-        <w:t>say</w:t>
-      </w:r>
-      <w:proofErr w:type="spellEnd"/>
-      <w:r>
-        <w:rPr>
-          <w:lang w:val="cs-CZ"/>
-        </w:rPr>
-        <w:t xml:space="preserve"> "${</w:t>
-      </w:r>
-      <w:proofErr w:type="spellStart"/>
-      <w:r>
-        <w:rPr>
-          <w:lang w:val="cs-CZ"/>
-        </w:rPr>
-        <w:t>username</w:t>
-      </w:r>
-      <w:proofErr w:type="spellEnd"/>
-      <w:r>
-        <w:rPr>
-          <w:lang w:val="cs-CZ"/>
-        </w:rPr>
-        <w:t xml:space="preserve">}, </w:t>
-      </w:r>
-      <w:proofErr w:type="spellStart"/>
-      <w:r>
-        <w:rPr>
-          <w:lang w:val="cs-CZ"/>
-        </w:rPr>
-        <w:t>you</w:t>
-      </w:r>
-      <w:proofErr w:type="spellEnd"/>
-      <w:r>
-        <w:rPr>
-          <w:lang w:val="cs-CZ"/>
-        </w:rPr>
-        <w:t xml:space="preserve"> </w:t>
-      </w:r>
-      <w:proofErr w:type="spellStart"/>
-      <w:r>
-        <w:rPr>
-          <w:lang w:val="cs-CZ"/>
-        </w:rPr>
-        <w:t>have</w:t>
-      </w:r>
-      <w:proofErr w:type="spellEnd"/>
-      <w:r>
-        <w:rPr>
-          <w:lang w:val="cs-CZ"/>
-        </w:rPr>
-        <w:t xml:space="preserve"> </w:t>
-      </w:r>
-      <w:proofErr w:type="spellStart"/>
-      <w:r>
-        <w:rPr>
-          <w:lang w:val="cs-CZ"/>
-        </w:rPr>
-        <w:t>been</w:t>
-      </w:r>
-      <w:proofErr w:type="spellEnd"/>
+        <w:rPr>
+          <w:lang w:val="cs-CZ"/>
+        </w:rPr>
+      </w:pPr>
+      <w:r>
+        <w:rPr>
+          <w:lang w:val="cs-CZ"/>
+        </w:rPr>
+        <w:t>…</w:t>
+      </w:r>
     </w:p>
     <w:p>
       <w:pPr>
-        <w:ind w:left="1080" w:firstLine="180"/>
-        <w:rPr>
-          <w:lang w:val="cs-CZ"/>
-        </w:rPr>
-      </w:pPr>
-      <w:r>
-        <w:rPr>
-          <w:lang w:val="cs-CZ"/>
-        </w:rPr>
-        <w:t xml:space="preserve"> </w:t>
-      </w:r>
-      <w:proofErr w:type="spellStart"/>
-      <w:r>
-        <w:rPr>
-          <w:lang w:val="cs-CZ"/>
-        </w:rPr>
-        <w:t>successfully</w:t>
-      </w:r>
-      <w:proofErr w:type="spellEnd"/>
-      <w:r>
-        <w:rPr>
-          <w:lang w:val="cs-CZ"/>
-        </w:rPr>
-        <w:t xml:space="preserve"> </w:t>
-      </w:r>
-      <w:proofErr w:type="spellStart"/>
-      <w:r>
-        <w:rPr>
-          <w:lang w:val="cs-CZ"/>
-        </w:rPr>
-        <w:t>registered</w:t>
-      </w:r>
-      <w:proofErr w:type="spellEnd"/>
-      <w:r>
-        <w:rPr>
-          <w:lang w:val="cs-CZ"/>
-        </w:rPr>
-        <w:t>."</w:t>
-      </w:r>
-      <w:r>
-        <w:rPr>
-          <w:lang w:val="cs-CZ"/>
-        </w:rPr>
-        <w:t>PUT, DELETE</w:t>
+        <w:pStyle w:val="ListParagraph"/>
+        <w:numPr>
+          <w:ilvl w:val="1"/>
+          <w:numId w:val="3"/>
+        </w:numPr>
+        <w:rPr>
+          <w:lang w:val="cs-CZ"/>
+        </w:rPr>
+      </w:pPr>
+      <w:r>
+        <w:rPr>
+          <w:lang w:val="cs-CZ"/>
+        </w:rPr>
+        <w:t>IMPROVEMENT FROM LAST TIME</w:t>
+      </w:r>
+    </w:p>
+    <w:p>
+      <w:pPr>
+        <w:pStyle w:val="ListParagraph"/>
+        <w:numPr>
+          <w:ilvl w:val="1"/>
+          <w:numId w:val="3"/>
+        </w:numPr>
+        <w:rPr>
+          <w:lang w:val="cs-CZ"/>
+        </w:rPr>
+      </w:pPr>
+      <w:r>
+        <w:rPr>
+          <w:lang w:val="cs-CZ"/>
+        </w:rPr>
+        <w:t>OVERALL IMPROVEMENT</w:t>
+      </w:r>
+    </w:p>
+    <w:p>
+      <w:pPr>
+        <w:pStyle w:val="ListParagraph"/>
+        <w:numPr>
+          <w:ilvl w:val="1"/>
+          <w:numId w:val="3"/>
+        </w:numPr>
+        <w:rPr>
+          <w:lang w:val="cs-CZ"/>
+        </w:rPr>
+      </w:pPr>
+      <w:r>
+        <w:rPr>
+          <w:lang w:val="cs-CZ"/>
+        </w:rPr>
+        <w:t>DELETE USER</w:t>
+      </w:r>
+    </w:p>
+    <w:p>
+      <w:pPr>
+        <w:pStyle w:val="ListParagraph"/>
+        <w:numPr>
+          <w:ilvl w:val="0"/>
+          <w:numId w:val="3"/>
+        </w:numPr>
+        <w:rPr>
+          <w:lang w:val="cs-CZ"/>
+        </w:rPr>
+      </w:pPr>
+      <w:r>
+        <w:rPr>
+          <w:lang w:val="cs-CZ"/>
+        </w:rPr>
+        <w:t>…</w:t>
       </w:r>
     </w:p>
     <w:p>
@@ -1164,6 +1055,7 @@
   <w:style w:type="character" w:default="1" w:styleId="DefaultParagraphFont">
     <w:name w:val="Default Paragraph Font"/>
     <w:uiPriority w:val="1"/>
+    <w:semiHidden/>
     <w:unhideWhenUsed/>
   </w:style>
   <w:style w:type="table" w:default="1" w:styleId="TableNormal">

</xml_diff>